<commit_message>
evidencias 1.1 y 1.2
</commit_message>
<xml_diff>
--- a/Fase 1/Evidencias individuales/Maximiliano_Hillmer_1.1_APT122_AutoevaluacionCompetenciasFase1.docx
+++ b/Fase 1/Evidencias individuales/Maximiliano_Hillmer_1.1_APT122_AutoevaluacionCompetenciasFase1.docx
@@ -1333,6 +1333,7 @@
         <w:tc>
           <w:tcPr>
             <w:tcW w:w="1931" w:type="dxa"/>
+            <w:vAlign w:val="center"/>
           </w:tcPr>
           <w:p>
             <w:pPr>
@@ -1345,11 +1346,15 @@
                 <w:szCs w:val="18"/>
               </w:rPr>
             </w:pPr>
+            <w:r>
+              <w:t>ANÁLISIS Y PLANIFICACIÓN DE REQUERIMIENTOS INFORMÁTICOS</w:t>
+            </w:r>
           </w:p>
         </w:tc>
         <w:tc>
           <w:tcPr>
             <w:tcW w:w="1017" w:type="dxa"/>
+            <w:vAlign w:val="center"/>
           </w:tcPr>
           <w:p>
             <w:pPr>
@@ -1366,6 +1371,7 @@
         <w:tc>
           <w:tcPr>
             <w:tcW w:w="926" w:type="dxa"/>
+            <w:vAlign w:val="center"/>
           </w:tcPr>
           <w:p>
             <w:pPr>
@@ -1377,11 +1383,21 @@
                 <w:szCs w:val="18"/>
               </w:rPr>
             </w:pPr>
+            <w:r>
+              <w:rPr>
+                <w:b/>
+                <w:bCs/>
+                <w:sz w:val="18"/>
+                <w:szCs w:val="18"/>
+              </w:rPr>
+              <w:t>X</w:t>
+            </w:r>
           </w:p>
         </w:tc>
         <w:tc>
           <w:tcPr>
             <w:tcW w:w="1055" w:type="dxa"/>
+            <w:vAlign w:val="center"/>
           </w:tcPr>
           <w:p>
             <w:pPr>
@@ -1398,6 +1414,7 @@
         <w:tc>
           <w:tcPr>
             <w:tcW w:w="1187" w:type="dxa"/>
+            <w:vAlign w:val="center"/>
           </w:tcPr>
           <w:p>
             <w:pPr>
@@ -1414,6 +1431,7 @@
         <w:tc>
           <w:tcPr>
             <w:tcW w:w="1250" w:type="dxa"/>
+            <w:vAlign w:val="center"/>
           </w:tcPr>
           <w:p>
             <w:pPr>
@@ -1430,6 +1448,7 @@
         <w:tc>
           <w:tcPr>
             <w:tcW w:w="2557" w:type="dxa"/>
+            <w:vAlign w:val="center"/>
           </w:tcPr>
           <w:p>
             <w:pPr>
@@ -1437,10 +1456,17 @@
               <w:rPr>
                 <w:b/>
                 <w:bCs/>
-                <w:sz w:val="18"/>
-                <w:szCs w:val="18"/>
+                <w:sz w:val="16"/>
+                <w:szCs w:val="16"/>
               </w:rPr>
             </w:pPr>
+            <w:r>
+              <w:rPr>
+                <w:sz w:val="16"/>
+                <w:szCs w:val="16"/>
+              </w:rPr>
+              <w:t>Me considero bastante competente en el análisis y planificación de requerimientos informáticos. A lo largo de mi formación, he adquirido una sólida comprensión de cómo identificar y documentar las necesidades del cliente, asegurando que los proyectos estén bien definidos desde el principio y alineados con los objetivos</w:t>
+            </w:r>
           </w:p>
         </w:tc>
       </w:tr>
@@ -1452,6 +1478,7 @@
         <w:tc>
           <w:tcPr>
             <w:tcW w:w="1931" w:type="dxa"/>
+            <w:vAlign w:val="center"/>
           </w:tcPr>
           <w:p>
             <w:pPr>
@@ -1464,11 +1491,15 @@
                 <w:szCs w:val="18"/>
               </w:rPr>
             </w:pPr>
+            <w:r>
+              <w:t>PROGRAMACIÓN DE SOFTWARE</w:t>
+            </w:r>
           </w:p>
         </w:tc>
         <w:tc>
           <w:tcPr>
             <w:tcW w:w="1017" w:type="dxa"/>
+            <w:vAlign w:val="center"/>
           </w:tcPr>
           <w:p>
             <w:pPr>
@@ -1485,6 +1516,7 @@
         <w:tc>
           <w:tcPr>
             <w:tcW w:w="926" w:type="dxa"/>
+            <w:vAlign w:val="center"/>
           </w:tcPr>
           <w:p>
             <w:pPr>
@@ -1501,6 +1533,7 @@
         <w:tc>
           <w:tcPr>
             <w:tcW w:w="1055" w:type="dxa"/>
+            <w:vAlign w:val="center"/>
           </w:tcPr>
           <w:p>
             <w:pPr>
@@ -1512,11 +1545,21 @@
                 <w:szCs w:val="18"/>
               </w:rPr>
             </w:pPr>
+            <w:r>
+              <w:rPr>
+                <w:b/>
+                <w:bCs/>
+                <w:sz w:val="18"/>
+                <w:szCs w:val="18"/>
+              </w:rPr>
+              <w:t>X</w:t>
+            </w:r>
           </w:p>
         </w:tc>
         <w:tc>
           <w:tcPr>
             <w:tcW w:w="1187" w:type="dxa"/>
+            <w:vAlign w:val="center"/>
           </w:tcPr>
           <w:p>
             <w:pPr>
@@ -1533,6 +1576,7 @@
         <w:tc>
           <w:tcPr>
             <w:tcW w:w="1250" w:type="dxa"/>
+            <w:vAlign w:val="center"/>
           </w:tcPr>
           <w:p>
             <w:pPr>
@@ -1549,6 +1593,7 @@
         <w:tc>
           <w:tcPr>
             <w:tcW w:w="2557" w:type="dxa"/>
+            <w:vAlign w:val="center"/>
           </w:tcPr>
           <w:p>
             <w:pPr>
@@ -1556,10 +1601,47 @@
               <w:rPr>
                 <w:b/>
                 <w:bCs/>
-                <w:sz w:val="18"/>
-                <w:szCs w:val="18"/>
+                <w:sz w:val="16"/>
+                <w:szCs w:val="16"/>
               </w:rPr>
             </w:pPr>
+            <w:r>
+              <w:rPr>
+                <w:sz w:val="16"/>
+                <w:szCs w:val="16"/>
+              </w:rPr>
+              <w:t>Tengo un nivel aceptable en programación de software. He trabajado con varios lenguajes y herramientas</w:t>
+            </w:r>
+            <w:r>
+              <w:rPr>
+                <w:sz w:val="16"/>
+                <w:szCs w:val="16"/>
+              </w:rPr>
+              <w:t xml:space="preserve"> como Java, </w:t>
+            </w:r>
+            <w:proofErr w:type="spellStart"/>
+            <w:r>
+              <w:rPr>
+                <w:sz w:val="16"/>
+                <w:szCs w:val="16"/>
+              </w:rPr>
+              <w:t>Javascritp</w:t>
+            </w:r>
+            <w:proofErr w:type="spellEnd"/>
+            <w:r>
+              <w:rPr>
+                <w:sz w:val="16"/>
+                <w:szCs w:val="16"/>
+              </w:rPr>
+              <w:t>, Python y C#</w:t>
+            </w:r>
+            <w:r>
+              <w:rPr>
+                <w:sz w:val="16"/>
+                <w:szCs w:val="16"/>
+              </w:rPr>
+              <w:t>. Aún estoy en un proceso constante de mejora, perfeccionando mis habilidades para escribir código más eficiente y escalable.</w:t>
+            </w:r>
           </w:p>
         </w:tc>
       </w:tr>
@@ -1571,6 +1653,7 @@
         <w:tc>
           <w:tcPr>
             <w:tcW w:w="1931" w:type="dxa"/>
+            <w:vAlign w:val="center"/>
           </w:tcPr>
           <w:p>
             <w:pPr>
@@ -1582,11 +1665,15 @@
                 <w:szCs w:val="18"/>
               </w:rPr>
             </w:pPr>
+            <w:r>
+              <w:t>ANÁLISIS Y DESARROLLO DE MODELOS DE DATOS</w:t>
+            </w:r>
           </w:p>
         </w:tc>
         <w:tc>
           <w:tcPr>
             <w:tcW w:w="1017" w:type="dxa"/>
+            <w:vAlign w:val="center"/>
           </w:tcPr>
           <w:p>
             <w:pPr>
@@ -1603,6 +1690,7 @@
         <w:tc>
           <w:tcPr>
             <w:tcW w:w="926" w:type="dxa"/>
+            <w:vAlign w:val="center"/>
           </w:tcPr>
           <w:p>
             <w:pPr>
@@ -1614,11 +1702,21 @@
                 <w:szCs w:val="18"/>
               </w:rPr>
             </w:pPr>
+            <w:r>
+              <w:rPr>
+                <w:b/>
+                <w:bCs/>
+                <w:sz w:val="18"/>
+                <w:szCs w:val="18"/>
+              </w:rPr>
+              <w:t>X</w:t>
+            </w:r>
           </w:p>
         </w:tc>
         <w:tc>
           <w:tcPr>
             <w:tcW w:w="1055" w:type="dxa"/>
+            <w:vAlign w:val="center"/>
           </w:tcPr>
           <w:p>
             <w:pPr>
@@ -1635,6 +1733,7 @@
         <w:tc>
           <w:tcPr>
             <w:tcW w:w="1187" w:type="dxa"/>
+            <w:vAlign w:val="center"/>
           </w:tcPr>
           <w:p>
             <w:pPr>
@@ -1651,6 +1750,7 @@
         <w:tc>
           <w:tcPr>
             <w:tcW w:w="1250" w:type="dxa"/>
+            <w:vAlign w:val="center"/>
           </w:tcPr>
           <w:p>
             <w:pPr>
@@ -1667,6 +1767,7 @@
         <w:tc>
           <w:tcPr>
             <w:tcW w:w="2557" w:type="dxa"/>
+            <w:vAlign w:val="center"/>
           </w:tcPr>
           <w:p>
             <w:pPr>
@@ -1674,10 +1775,24 @@
               <w:rPr>
                 <w:b/>
                 <w:bCs/>
-                <w:sz w:val="18"/>
-                <w:szCs w:val="18"/>
+                <w:sz w:val="16"/>
+                <w:szCs w:val="16"/>
               </w:rPr>
             </w:pPr>
+            <w:r>
+              <w:rPr>
+                <w:sz w:val="16"/>
+                <w:szCs w:val="16"/>
+              </w:rPr>
+              <w:t>Siento que tengo un excelente manejo en el análisis y desarrollo de modelos de datos. Gracias a mi formación, comprendo cómo estructurar bases de datos correctamente, garantizando la integridad y eficiencia del almacenamiento de información</w:t>
+            </w:r>
+            <w:r>
+              <w:rPr>
+                <w:sz w:val="16"/>
+                <w:szCs w:val="16"/>
+              </w:rPr>
+              <w:t xml:space="preserve"> como bases relacionales y no relaciones, </w:t>
+            </w:r>
           </w:p>
         </w:tc>
       </w:tr>
@@ -1689,6 +1804,7 @@
         <w:tc>
           <w:tcPr>
             <w:tcW w:w="1931" w:type="dxa"/>
+            <w:vAlign w:val="center"/>
           </w:tcPr>
           <w:p>
             <w:pPr>
@@ -1700,11 +1816,15 @@
                 <w:szCs w:val="18"/>
               </w:rPr>
             </w:pPr>
+            <w:r>
+              <w:t>ARQUITECTURA DE SOFTWARE</w:t>
+            </w:r>
           </w:p>
         </w:tc>
         <w:tc>
           <w:tcPr>
             <w:tcW w:w="1017" w:type="dxa"/>
+            <w:vAlign w:val="center"/>
           </w:tcPr>
           <w:p>
             <w:pPr>
@@ -1721,6 +1841,7 @@
         <w:tc>
           <w:tcPr>
             <w:tcW w:w="926" w:type="dxa"/>
+            <w:vAlign w:val="center"/>
           </w:tcPr>
           <w:p>
             <w:pPr>
@@ -1732,11 +1853,21 @@
                 <w:szCs w:val="18"/>
               </w:rPr>
             </w:pPr>
+            <w:r>
+              <w:rPr>
+                <w:b/>
+                <w:bCs/>
+                <w:sz w:val="18"/>
+                <w:szCs w:val="18"/>
+              </w:rPr>
+              <w:t>X</w:t>
+            </w:r>
           </w:p>
         </w:tc>
         <w:tc>
           <w:tcPr>
             <w:tcW w:w="1055" w:type="dxa"/>
+            <w:vAlign w:val="center"/>
           </w:tcPr>
           <w:p>
             <w:pPr>
@@ -1753,6 +1884,7 @@
         <w:tc>
           <w:tcPr>
             <w:tcW w:w="1187" w:type="dxa"/>
+            <w:vAlign w:val="center"/>
           </w:tcPr>
           <w:p>
             <w:pPr>
@@ -1769,6 +1901,7 @@
         <w:tc>
           <w:tcPr>
             <w:tcW w:w="1250" w:type="dxa"/>
+            <w:vAlign w:val="center"/>
           </w:tcPr>
           <w:p>
             <w:pPr>
@@ -1785,6 +1918,7 @@
         <w:tc>
           <w:tcPr>
             <w:tcW w:w="2557" w:type="dxa"/>
+            <w:vAlign w:val="center"/>
           </w:tcPr>
           <w:p>
             <w:pPr>
@@ -1792,10 +1926,72 @@
               <w:rPr>
                 <w:b/>
                 <w:bCs/>
-                <w:sz w:val="18"/>
-                <w:szCs w:val="18"/>
+                <w:sz w:val="16"/>
+                <w:szCs w:val="16"/>
               </w:rPr>
             </w:pPr>
+            <w:r>
+              <w:rPr>
+                <w:sz w:val="16"/>
+                <w:szCs w:val="16"/>
+              </w:rPr>
+              <w:t>Considero que tengo un buen nivel en arquitectura de software. He aprendido a diseñar sistemas que no solo cumplen con las necesidades actuales, sino que también son escalables y fáciles de mantener a largo plazo, usando patrones de diseño adecuados.</w:t>
+            </w:r>
+            <w:r>
+              <w:rPr>
+                <w:sz w:val="16"/>
+                <w:szCs w:val="16"/>
+              </w:rPr>
+              <w:t xml:space="preserve"> Tanto en arquitectura </w:t>
+            </w:r>
+            <w:proofErr w:type="spellStart"/>
+            <w:r>
+              <w:rPr>
+                <w:sz w:val="16"/>
+                <w:szCs w:val="16"/>
+              </w:rPr>
+              <w:t>cloud</w:t>
+            </w:r>
+            <w:proofErr w:type="spellEnd"/>
+            <w:r>
+              <w:rPr>
+                <w:sz w:val="16"/>
+                <w:szCs w:val="16"/>
+              </w:rPr>
+              <w:t xml:space="preserve"> (</w:t>
+            </w:r>
+            <w:proofErr w:type="spellStart"/>
+            <w:r>
+              <w:rPr>
+                <w:sz w:val="16"/>
+                <w:szCs w:val="16"/>
+              </w:rPr>
+              <w:t>azure</w:t>
+            </w:r>
+            <w:proofErr w:type="spellEnd"/>
+            <w:r>
+              <w:rPr>
+                <w:sz w:val="16"/>
+                <w:szCs w:val="16"/>
+              </w:rPr>
+              <w:t xml:space="preserve">, </w:t>
+            </w:r>
+            <w:proofErr w:type="spellStart"/>
+            <w:r>
+              <w:rPr>
+                <w:sz w:val="16"/>
+                <w:szCs w:val="16"/>
+              </w:rPr>
+              <w:t>gcp</w:t>
+            </w:r>
+            <w:proofErr w:type="spellEnd"/>
+            <w:r>
+              <w:rPr>
+                <w:sz w:val="16"/>
+                <w:szCs w:val="16"/>
+              </w:rPr>
+              <w:t xml:space="preserve">) como arquitectura tradicional </w:t>
+            </w:r>
           </w:p>
         </w:tc>
       </w:tr>
@@ -1807,6 +2003,7 @@
         <w:tc>
           <w:tcPr>
             <w:tcW w:w="1931" w:type="dxa"/>
+            <w:vAlign w:val="center"/>
           </w:tcPr>
           <w:p>
             <w:pPr>
@@ -1818,11 +2015,16 @@
                 <w:szCs w:val="18"/>
               </w:rPr>
             </w:pPr>
+            <w:r>
+              <w:lastRenderedPageBreak/>
+              <w:t>GESTIÓN DE PROYECTOS INFORMÁTICOS</w:t>
+            </w:r>
           </w:p>
         </w:tc>
         <w:tc>
           <w:tcPr>
             <w:tcW w:w="1017" w:type="dxa"/>
+            <w:vAlign w:val="center"/>
           </w:tcPr>
           <w:p>
             <w:pPr>
@@ -1839,6 +2041,7 @@
         <w:tc>
           <w:tcPr>
             <w:tcW w:w="926" w:type="dxa"/>
+            <w:vAlign w:val="center"/>
           </w:tcPr>
           <w:p>
             <w:pPr>
@@ -1850,11 +2053,21 @@
                 <w:szCs w:val="18"/>
               </w:rPr>
             </w:pPr>
+            <w:r>
+              <w:rPr>
+                <w:b/>
+                <w:bCs/>
+                <w:sz w:val="18"/>
+                <w:szCs w:val="18"/>
+              </w:rPr>
+              <w:t>X</w:t>
+            </w:r>
           </w:p>
         </w:tc>
         <w:tc>
           <w:tcPr>
             <w:tcW w:w="1055" w:type="dxa"/>
+            <w:vAlign w:val="center"/>
           </w:tcPr>
           <w:p>
             <w:pPr>
@@ -1871,6 +2084,7 @@
         <w:tc>
           <w:tcPr>
             <w:tcW w:w="1187" w:type="dxa"/>
+            <w:vAlign w:val="center"/>
           </w:tcPr>
           <w:p>
             <w:pPr>
@@ -1887,6 +2101,7 @@
         <w:tc>
           <w:tcPr>
             <w:tcW w:w="1250" w:type="dxa"/>
+            <w:vAlign w:val="center"/>
           </w:tcPr>
           <w:p>
             <w:pPr>
@@ -1903,6 +2118,7 @@
         <w:tc>
           <w:tcPr>
             <w:tcW w:w="2557" w:type="dxa"/>
+            <w:vAlign w:val="center"/>
           </w:tcPr>
           <w:p>
             <w:pPr>
@@ -1910,10 +2126,17 @@
               <w:rPr>
                 <w:b/>
                 <w:bCs/>
-                <w:sz w:val="18"/>
-                <w:szCs w:val="18"/>
+                <w:sz w:val="16"/>
+                <w:szCs w:val="16"/>
               </w:rPr>
             </w:pPr>
+            <w:r>
+              <w:rPr>
+                <w:sz w:val="16"/>
+                <w:szCs w:val="16"/>
+              </w:rPr>
+              <w:t>Manejo bien la gestión de proyectos informáticos. Las metodologías ágiles y tradicionales que he estudiado me permiten planificar y coordinar proyectos de manera organizada.</w:t>
+            </w:r>
           </w:p>
         </w:tc>
       </w:tr>
@@ -1925,6 +2148,7 @@
         <w:tc>
           <w:tcPr>
             <w:tcW w:w="1931" w:type="dxa"/>
+            <w:vAlign w:val="center"/>
           </w:tcPr>
           <w:p>
             <w:pPr>
@@ -1936,11 +2160,15 @@
                 <w:szCs w:val="18"/>
               </w:rPr>
             </w:pPr>
+            <w:r>
+              <w:t>INTELIGENCIA DE NEGOCIOS</w:t>
+            </w:r>
           </w:p>
         </w:tc>
         <w:tc>
           <w:tcPr>
             <w:tcW w:w="1017" w:type="dxa"/>
+            <w:vAlign w:val="center"/>
           </w:tcPr>
           <w:p>
             <w:pPr>
@@ -1957,6 +2185,7 @@
         <w:tc>
           <w:tcPr>
             <w:tcW w:w="926" w:type="dxa"/>
+            <w:vAlign w:val="center"/>
           </w:tcPr>
           <w:p>
             <w:pPr>
@@ -1968,11 +2197,21 @@
                 <w:szCs w:val="18"/>
               </w:rPr>
             </w:pPr>
+            <w:r>
+              <w:rPr>
+                <w:b/>
+                <w:bCs/>
+                <w:sz w:val="18"/>
+                <w:szCs w:val="18"/>
+              </w:rPr>
+              <w:t>X</w:t>
+            </w:r>
           </w:p>
         </w:tc>
         <w:tc>
           <w:tcPr>
             <w:tcW w:w="1055" w:type="dxa"/>
+            <w:vAlign w:val="center"/>
           </w:tcPr>
           <w:p>
             <w:pPr>
@@ -1989,6 +2228,7 @@
         <w:tc>
           <w:tcPr>
             <w:tcW w:w="1187" w:type="dxa"/>
+            <w:vAlign w:val="center"/>
           </w:tcPr>
           <w:p>
             <w:pPr>
@@ -2005,6 +2245,7 @@
         <w:tc>
           <w:tcPr>
             <w:tcW w:w="1250" w:type="dxa"/>
+            <w:vAlign w:val="center"/>
           </w:tcPr>
           <w:p>
             <w:pPr>
@@ -2021,6 +2262,7 @@
         <w:tc>
           <w:tcPr>
             <w:tcW w:w="2557" w:type="dxa"/>
+            <w:vAlign w:val="center"/>
           </w:tcPr>
           <w:p>
             <w:pPr>
@@ -2028,10 +2270,17 @@
               <w:rPr>
                 <w:b/>
                 <w:bCs/>
-                <w:sz w:val="18"/>
-                <w:szCs w:val="18"/>
+                <w:sz w:val="16"/>
+                <w:szCs w:val="16"/>
               </w:rPr>
             </w:pPr>
+            <w:r>
+              <w:rPr>
+                <w:sz w:val="16"/>
+                <w:szCs w:val="16"/>
+              </w:rPr>
+              <w:t>Tengo una buena base en inteligencia de negocios. Los conocimientos que he adquirido me permiten analizar datos de manera eficaz y transformarlos en información valiosa para la toma de decisiones estratégicas dentro de una organización.</w:t>
+            </w:r>
           </w:p>
         </w:tc>
       </w:tr>
@@ -2043,6 +2292,7 @@
         <w:tc>
           <w:tcPr>
             <w:tcW w:w="1931" w:type="dxa"/>
+            <w:vAlign w:val="center"/>
           </w:tcPr>
           <w:p>
             <w:pPr>
@@ -2054,11 +2304,15 @@
                 <w:szCs w:val="18"/>
               </w:rPr>
             </w:pPr>
+            <w:r>
+              <w:t>CALIDAD DE SOFTWARE</w:t>
+            </w:r>
           </w:p>
         </w:tc>
         <w:tc>
           <w:tcPr>
             <w:tcW w:w="1017" w:type="dxa"/>
+            <w:vAlign w:val="center"/>
           </w:tcPr>
           <w:p>
             <w:pPr>
@@ -2075,6 +2329,7 @@
         <w:tc>
           <w:tcPr>
             <w:tcW w:w="926" w:type="dxa"/>
+            <w:vAlign w:val="center"/>
           </w:tcPr>
           <w:p>
             <w:pPr>
@@ -2091,6 +2346,7 @@
         <w:tc>
           <w:tcPr>
             <w:tcW w:w="1055" w:type="dxa"/>
+            <w:vAlign w:val="center"/>
           </w:tcPr>
           <w:p>
             <w:pPr>
@@ -2102,11 +2358,21 @@
                 <w:szCs w:val="18"/>
               </w:rPr>
             </w:pPr>
+            <w:r>
+              <w:rPr>
+                <w:b/>
+                <w:bCs/>
+                <w:sz w:val="18"/>
+                <w:szCs w:val="18"/>
+              </w:rPr>
+              <w:t>x</w:t>
+            </w:r>
           </w:p>
         </w:tc>
         <w:tc>
           <w:tcPr>
             <w:tcW w:w="1187" w:type="dxa"/>
+            <w:vAlign w:val="center"/>
           </w:tcPr>
           <w:p>
             <w:pPr>
@@ -2123,6 +2389,7 @@
         <w:tc>
           <w:tcPr>
             <w:tcW w:w="1250" w:type="dxa"/>
+            <w:vAlign w:val="center"/>
           </w:tcPr>
           <w:p>
             <w:pPr>
@@ -2139,6 +2406,7 @@
         <w:tc>
           <w:tcPr>
             <w:tcW w:w="2557" w:type="dxa"/>
+            <w:vAlign w:val="center"/>
           </w:tcPr>
           <w:p>
             <w:pPr>
@@ -2146,10 +2414,54 @@
               <w:rPr>
                 <w:b/>
                 <w:bCs/>
-                <w:sz w:val="18"/>
-                <w:szCs w:val="18"/>
+                <w:sz w:val="16"/>
+                <w:szCs w:val="16"/>
               </w:rPr>
             </w:pPr>
+            <w:r>
+              <w:rPr>
+                <w:sz w:val="16"/>
+                <w:szCs w:val="16"/>
+              </w:rPr>
+              <w:t xml:space="preserve">En cuanto a calidad de software, considero que tengo un dominio </w:t>
+            </w:r>
+            <w:r>
+              <w:rPr>
+                <w:sz w:val="16"/>
+                <w:szCs w:val="16"/>
+              </w:rPr>
+              <w:t>aceptable</w:t>
+            </w:r>
+            <w:r>
+              <w:rPr>
+                <w:sz w:val="16"/>
+                <w:szCs w:val="16"/>
+              </w:rPr>
+              <w:t>. A lo largo de mi formación</w:t>
+            </w:r>
+            <w:r>
+              <w:rPr>
+                <w:sz w:val="16"/>
+                <w:szCs w:val="16"/>
+              </w:rPr>
+              <w:t xml:space="preserve">, realizando planes de pruebas, automatizaciones con herramientas como </w:t>
+            </w:r>
+            <w:proofErr w:type="spellStart"/>
+            <w:r>
+              <w:rPr>
+                <w:sz w:val="16"/>
+                <w:szCs w:val="16"/>
+              </w:rPr>
+              <w:t>selenium</w:t>
+            </w:r>
+            <w:proofErr w:type="spellEnd"/>
+            <w:r>
+              <w:rPr>
+                <w:sz w:val="16"/>
+                <w:szCs w:val="16"/>
+              </w:rPr>
+              <w:t xml:space="preserve"> para realizan control.</w:t>
+            </w:r>
           </w:p>
         </w:tc>
       </w:tr>
@@ -9710,12 +10022,6 @@
 </file>
 
 <file path=customXml/item1.xml><?xml version="1.0" encoding="utf-8"?>
-<p:properties xmlns:p="http://schemas.microsoft.com/office/2006/metadata/properties" xmlns:xsi="http://www.w3.org/2001/XMLSchema-instance" xmlns:pc="http://schemas.microsoft.com/office/infopath/2007/PartnerControls">
-  <documentManagement/>
-</p:properties>
-</file>
-
-<file path=customXml/item2.xml><?xml version="1.0" encoding="utf-8"?>
 <?mso-contentType ?>
 <FormTemplates xmlns="http://schemas.microsoft.com/sharepoint/v3/contenttype/forms">
   <Display>DocumentLibraryForm</Display>
@@ -9724,11 +10030,11 @@
 </FormTemplates>
 </file>
 
-<file path=customXml/item3.xml><?xml version="1.0" encoding="utf-8"?>
+<file path=customXml/item2.xml><?xml version="1.0" encoding="utf-8"?>
 <b:Sources xmlns:b="http://schemas.openxmlformats.org/officeDocument/2006/bibliography" xmlns="http://schemas.openxmlformats.org/officeDocument/2006/bibliography" SelectedStyle="\APASixthEditionOfficeOnline.xsl" StyleName="APA" Version="6"/>
 </file>
 
-<file path=customXml/item4.xml><?xml version="1.0" encoding="utf-8"?>
+<file path=customXml/item3.xml><?xml version="1.0" encoding="utf-8"?>
 <ct:contentTypeSchema xmlns:ct="http://schemas.microsoft.com/office/2006/metadata/contentType" xmlns:ma="http://schemas.microsoft.com/office/2006/metadata/properties/metaAttributes" ct:_="" ma:_="" ma:contentTypeName="Documento" ma:contentTypeID="0x010100E96778489EE7714D8BD12CC105EB918B" ma:contentTypeVersion="2" ma:contentTypeDescription="Crear nuevo documento." ma:contentTypeScope="" ma:versionID="416c5c7ae9b5d54d83875cd3c65194e3">
   <xsd:schema xmlns:xsd="http://www.w3.org/2001/XMLSchema" xmlns:xs="http://www.w3.org/2001/XMLSchema" xmlns:p="http://schemas.microsoft.com/office/2006/metadata/properties" xmlns:ns2="126e8a1c-9ea9-435a-ac89-d06c80d62e30" targetNamespace="http://schemas.microsoft.com/office/2006/metadata/properties" ma:root="true" ma:fieldsID="70a237c842677bd850644f8595079f5e" ns2:_="">
     <xsd:import namespace="126e8a1c-9ea9-435a-ac89-d06c80d62e30"/>
@@ -9860,16 +10166,13 @@
 </ct:contentTypeSchema>
 </file>
 
-<file path=customXml/itemProps1.xml><?xml version="1.0" encoding="utf-8"?>
-<ds:datastoreItem xmlns:ds="http://schemas.openxmlformats.org/officeDocument/2006/customXml" ds:itemID="{5F1783E3-BA1C-4CA3-8E32-C9B378BBED03}">
-  <ds:schemaRefs>
-    <ds:schemaRef ds:uri="http://schemas.microsoft.com/office/2006/metadata/properties"/>
-    <ds:schemaRef ds:uri="http://schemas.microsoft.com/office/infopath/2007/PartnerControls"/>
-  </ds:schemaRefs>
-</ds:datastoreItem>
+<file path=customXml/item4.xml><?xml version="1.0" encoding="utf-8"?>
+<p:properties xmlns:p="http://schemas.microsoft.com/office/2006/metadata/properties" xmlns:xsi="http://www.w3.org/2001/XMLSchema-instance" xmlns:pc="http://schemas.microsoft.com/office/infopath/2007/PartnerControls">
+  <documentManagement/>
+</p:properties>
 </file>
 
-<file path=customXml/itemProps2.xml><?xml version="1.0" encoding="utf-8"?>
+<file path=customXml/itemProps1.xml><?xml version="1.0" encoding="utf-8"?>
 <ds:datastoreItem xmlns:ds="http://schemas.openxmlformats.org/officeDocument/2006/customXml" ds:itemID="{DABAA964-10BA-4DBC-ABF2-CDEAC0FAF7AA}">
   <ds:schemaRefs>
     <ds:schemaRef ds:uri="http://schemas.microsoft.com/sharepoint/v3/contenttype/forms"/>
@@ -9877,7 +10180,7 @@
 </ds:datastoreItem>
 </file>
 
-<file path=customXml/itemProps3.xml><?xml version="1.0" encoding="utf-8"?>
+<file path=customXml/itemProps2.xml><?xml version="1.0" encoding="utf-8"?>
 <ds:datastoreItem xmlns:ds="http://schemas.openxmlformats.org/officeDocument/2006/customXml" ds:itemID="{6E8A10B9-B765-4F0B-A47F-7CB788CD8F65}">
   <ds:schemaRefs>
     <ds:schemaRef ds:uri="http://schemas.openxmlformats.org/officeDocument/2006/bibliography"/>
@@ -9885,7 +10188,7 @@
 </ds:datastoreItem>
 </file>
 
-<file path=customXml/itemProps4.xml><?xml version="1.0" encoding="utf-8"?>
+<file path=customXml/itemProps3.xml><?xml version="1.0" encoding="utf-8"?>
 <ds:datastoreItem xmlns:ds="http://schemas.openxmlformats.org/officeDocument/2006/customXml" ds:itemID="{767CD2D5-7A6C-47C3-9B54-C4225C74DD0B}">
   <ds:schemaRefs>
     <ds:schemaRef ds:uri="http://schemas.microsoft.com/office/2006/metadata/contentType"/>
@@ -9901,4 +10204,13 @@
     <ds:schemaRef ds:uri="http://schemas.microsoft.com/internal/obd"/>
   </ds:schemaRefs>
 </ds:datastoreItem>
+</file>
+
+<file path=customXml/itemProps4.xml><?xml version="1.0" encoding="utf-8"?>
+<ds:datastoreItem xmlns:ds="http://schemas.openxmlformats.org/officeDocument/2006/customXml" ds:itemID="{5F1783E3-BA1C-4CA3-8E32-C9B378BBED03}">
+  <ds:schemaRefs>
+    <ds:schemaRef ds:uri="http://schemas.microsoft.com/office/2006/metadata/properties"/>
+    <ds:schemaRef ds:uri="http://schemas.microsoft.com/office/infopath/2007/PartnerControls"/>
+  </ds:schemaRefs>
+</ds:datastoreItem>
 </file>
</xml_diff>